<commit_message>
add \ml command in packageStyle
</commit_message>
<xml_diff>
--- a/Plan manuscrit thèse.docx
+++ b/Plan manuscrit thèse.docx
@@ -2,6 +2,231 @@
 <file path=word/document.xml><?xml version="1.0" encoding="utf-8"?>
 <w:document xmlns:wpc="http://schemas.microsoft.com/office/word/2010/wordprocessingCanvas" xmlns:mc="http://schemas.openxmlformats.org/markup-compatibility/2006" xmlns:o="urn:schemas-microsoft-com:office:office" xmlns:r="http://schemas.openxmlformats.org/officeDocument/2006/relationships" xmlns:m="http://schemas.openxmlformats.org/officeDocument/2006/math" xmlns:v="urn:schemas-microsoft-com:vml" xmlns:wp14="http://schemas.microsoft.com/office/word/2010/wordprocessingDrawing" xmlns:wp="http://schemas.openxmlformats.org/drawingml/2006/wordprocessingDrawing" xmlns:w10="urn:schemas-microsoft-com:office:word" xmlns:w="http://schemas.openxmlformats.org/wordprocessingml/2006/main" xmlns:w14="http://schemas.microsoft.com/office/word/2010/wordml" xmlns:wpg="http://schemas.microsoft.com/office/word/2010/wordprocessingGroup" xmlns:wpi="http://schemas.microsoft.com/office/word/2010/wordprocessingInk" xmlns:wne="http://schemas.microsoft.com/office/word/2006/wordml" xmlns:wps="http://schemas.microsoft.com/office/word/2010/wordprocessingShape" mc:Ignorable="w14 wp14">
   <w:body>
+    <w:p>
+      <w:pPr>
+        <w:pStyle w:val="NormalWeb"/>
+        <w:rPr>
+          <w:lang w:val="fr-FR"/>
+        </w:rPr>
+      </w:pPr>
+      <w:r>
+        <w:rPr>
+          <w:lang w:val="fr-FR"/>
+        </w:rPr>
+        <w:t>1 connaitre l'environnement acoustique d'une zone urbaine : de la prédiction à la mesure</w:t>
+      </w:r>
+    </w:p>
+    <w:p>
+      <w:pPr>
+        <w:pStyle w:val="NormalWeb"/>
+        <w:rPr>
+          <w:lang w:val="fr-FR"/>
+        </w:rPr>
+      </w:pPr>
+      <w:r>
+        <w:rPr>
+          <w:lang w:val="fr-FR"/>
+        </w:rPr>
+        <w:t xml:space="preserve">2 Mesurer le niveau sonore du </w:t>
+      </w:r>
+      <w:proofErr w:type="spellStart"/>
+      <w:r>
+        <w:rPr>
+          <w:lang w:val="fr-FR"/>
+        </w:rPr>
+        <w:t>traffic</w:t>
+      </w:r>
+      <w:proofErr w:type="spellEnd"/>
+      <w:r>
+        <w:rPr>
+          <w:lang w:val="fr-FR"/>
+        </w:rPr>
+        <w:t xml:space="preserve"> urbain</w:t>
+      </w:r>
+    </w:p>
+    <w:p>
+      <w:pPr>
+        <w:pStyle w:val="NormalWeb"/>
+        <w:rPr>
+          <w:lang w:val="fr-FR"/>
+        </w:rPr>
+      </w:pPr>
+      <w:proofErr w:type="gramStart"/>
+      <w:r>
+        <w:rPr>
+          <w:lang w:val="fr-FR"/>
+        </w:rPr>
+        <w:t>objectif</w:t>
+      </w:r>
+      <w:proofErr w:type="gramEnd"/>
+      <w:r>
+        <w:rPr>
+          <w:lang w:val="fr-FR"/>
+        </w:rPr>
+        <w:t xml:space="preserve">, protocole, </w:t>
+      </w:r>
+      <w:proofErr w:type="spellStart"/>
+      <w:r>
+        <w:rPr>
+          <w:lang w:val="fr-FR"/>
+        </w:rPr>
+        <w:t>metrique</w:t>
+      </w:r>
+      <w:proofErr w:type="spellEnd"/>
+      <w:r>
+        <w:rPr>
+          <w:lang w:val="fr-FR"/>
+        </w:rPr>
+        <w:t>, cahier des charges de la méthode de mesure</w:t>
+      </w:r>
+    </w:p>
+    <w:p>
+      <w:pPr>
+        <w:pStyle w:val="NormalWeb"/>
+        <w:rPr>
+          <w:lang w:val="fr-FR"/>
+        </w:rPr>
+      </w:pPr>
+      <w:r>
+        <w:rPr>
+          <w:lang w:val="fr-FR"/>
+        </w:rPr>
+        <w:t>3 Corpus d'évaluation</w:t>
+      </w:r>
+      <w:bookmarkStart w:id="0" w:name="_GoBack"/>
+      <w:bookmarkEnd w:id="0"/>
+    </w:p>
+    <w:p>
+      <w:pPr>
+        <w:pStyle w:val="NormalWeb"/>
+        <w:rPr>
+          <w:lang w:val="fr-FR"/>
+        </w:rPr>
+      </w:pPr>
+      <w:r>
+        <w:rPr>
+          <w:lang w:val="fr-FR"/>
+        </w:rPr>
+        <w:t>4 Méthodes</w:t>
+      </w:r>
+    </w:p>
+    <w:p>
+      <w:pPr>
+        <w:pStyle w:val="NormalWeb"/>
+        <w:rPr>
+          <w:lang w:val="fr-FR"/>
+        </w:rPr>
+      </w:pPr>
+      <w:proofErr w:type="gramStart"/>
+      <w:r>
+        <w:rPr>
+          <w:lang w:val="fr-FR"/>
+        </w:rPr>
+        <w:t>rappel</w:t>
+      </w:r>
+      <w:proofErr w:type="gramEnd"/>
+      <w:r>
+        <w:rPr>
+          <w:lang w:val="fr-FR"/>
+        </w:rPr>
+        <w:t xml:space="preserve"> du cahier des charges</w:t>
+      </w:r>
+    </w:p>
+    <w:p>
+      <w:pPr>
+        <w:pStyle w:val="NormalWeb"/>
+        <w:rPr>
+          <w:lang w:val="fr-FR"/>
+        </w:rPr>
+      </w:pPr>
+      <w:proofErr w:type="gramStart"/>
+      <w:r>
+        <w:rPr>
+          <w:lang w:val="fr-FR"/>
+        </w:rPr>
+        <w:t>discussion</w:t>
+      </w:r>
+      <w:proofErr w:type="gramEnd"/>
+      <w:r>
+        <w:rPr>
+          <w:lang w:val="fr-FR"/>
+        </w:rPr>
+        <w:t xml:space="preserve"> sur les </w:t>
+      </w:r>
+      <w:proofErr w:type="spellStart"/>
+      <w:r>
+        <w:rPr>
+          <w:lang w:val="fr-FR"/>
+        </w:rPr>
+        <w:t>methodes</w:t>
+      </w:r>
+      <w:proofErr w:type="spellEnd"/>
+      <w:r>
+        <w:rPr>
+          <w:lang w:val="fr-FR"/>
+        </w:rPr>
+        <w:t xml:space="preserve"> alternatives</w:t>
+      </w:r>
+    </w:p>
+    <w:p>
+      <w:pPr>
+        <w:pStyle w:val="NormalWeb"/>
+        <w:rPr>
+          <w:lang w:val="fr-FR"/>
+        </w:rPr>
+      </w:pPr>
+      <w:proofErr w:type="spellStart"/>
+      <w:r>
+        <w:rPr>
+          <w:lang w:val="fr-FR"/>
+        </w:rPr>
+        <w:t>Nmf</w:t>
+      </w:r>
+      <w:proofErr w:type="spellEnd"/>
+    </w:p>
+    <w:p>
+      <w:pPr>
+        <w:pStyle w:val="NormalWeb"/>
+      </w:pPr>
+      <w:r>
+        <w:t>5 Experiences</w:t>
+      </w:r>
+    </w:p>
+    <w:p>
+      <w:pPr>
+        <w:rPr>
+          <w:rFonts w:asciiTheme="majorHAnsi" w:eastAsiaTheme="majorEastAsia" w:hAnsiTheme="majorHAnsi" w:cstheme="majorBidi"/>
+          <w:color w:val="17365D" w:themeColor="text2" w:themeShade="BF"/>
+          <w:spacing w:val="5"/>
+          <w:kern w:val="28"/>
+          <w:sz w:val="52"/>
+          <w:szCs w:val="52"/>
+        </w:rPr>
+      </w:pPr>
+      <w:r>
+        <w:rPr>
+          <w:rFonts w:asciiTheme="majorHAnsi" w:eastAsiaTheme="majorEastAsia" w:hAnsiTheme="majorHAnsi" w:cstheme="majorBidi"/>
+          <w:color w:val="17365D" w:themeColor="text2" w:themeShade="BF"/>
+          <w:spacing w:val="5"/>
+          <w:kern w:val="28"/>
+          <w:sz w:val="52"/>
+          <w:szCs w:val="52"/>
+        </w:rPr>
+        <w:br w:type="page"/>
+      </w:r>
+    </w:p>
+    <w:p>
+      <w:pPr>
+        <w:rPr>
+          <w:rFonts w:asciiTheme="majorHAnsi" w:eastAsiaTheme="majorEastAsia" w:hAnsiTheme="majorHAnsi" w:cstheme="majorBidi"/>
+          <w:color w:val="17365D" w:themeColor="text2" w:themeShade="BF"/>
+          <w:spacing w:val="5"/>
+          <w:kern w:val="28"/>
+          <w:sz w:val="52"/>
+          <w:szCs w:val="52"/>
+        </w:rPr>
+      </w:pPr>
+    </w:p>
     <w:p>
       <w:pPr>
         <w:pStyle w:val="Titre"/>
@@ -18,11 +243,11 @@
           <w:numId w:val="0"/>
         </w:numPr>
       </w:pPr>
-      <w:bookmarkStart w:id="0" w:name="_Toc508346400"/>
+      <w:bookmarkStart w:id="1" w:name="_Toc508346400"/>
       <w:r>
         <w:t>Remerciement</w:t>
       </w:r>
-      <w:bookmarkEnd w:id="0"/>
+      <w:bookmarkEnd w:id="1"/>
     </w:p>
     <w:p>
       <w:pPr>
@@ -32,11 +257,11 @@
           <w:numId w:val="0"/>
         </w:numPr>
       </w:pPr>
-      <w:bookmarkStart w:id="1" w:name="_Toc508346401"/>
+      <w:bookmarkStart w:id="2" w:name="_Toc508346401"/>
       <w:r>
         <w:t>Résumé/Abstract</w:t>
       </w:r>
-      <w:bookmarkEnd w:id="1"/>
+      <w:bookmarkEnd w:id="2"/>
     </w:p>
     <w:sdt>
       <w:sdtPr>
@@ -53,6 +278,7 @@
           <w:docPartUnique/>
         </w:docPartObj>
       </w:sdtPr>
+      <w:sdtEndPr/>
       <w:sdtContent>
         <w:p>
           <w:pPr>
@@ -5124,11 +5350,11 @@
       <w:pPr>
         <w:pStyle w:val="Front"/>
       </w:pPr>
-      <w:bookmarkStart w:id="2" w:name="_Toc508346402"/>
+      <w:bookmarkStart w:id="3" w:name="_Toc508346402"/>
       <w:r>
         <w:t>Liste de Figures</w:t>
       </w:r>
-      <w:bookmarkEnd w:id="2"/>
+      <w:bookmarkEnd w:id="3"/>
     </w:p>
     <w:p>
       <w:pPr>
@@ -5138,11 +5364,11 @@
           <w:numId w:val="0"/>
         </w:numPr>
       </w:pPr>
-      <w:bookmarkStart w:id="3" w:name="_Toc508346403"/>
+      <w:bookmarkStart w:id="4" w:name="_Toc508346403"/>
       <w:r>
         <w:t>Liste des Tableaux</w:t>
       </w:r>
-      <w:bookmarkEnd w:id="3"/>
+      <w:bookmarkEnd w:id="4"/>
     </w:p>
     <w:p>
       <w:pPr>
@@ -5152,11 +5378,11 @@
           <w:numId w:val="0"/>
         </w:numPr>
       </w:pPr>
-      <w:bookmarkStart w:id="4" w:name="_Toc508346404"/>
+      <w:bookmarkStart w:id="5" w:name="_Toc508346404"/>
       <w:r>
         <w:t>Liste des abréviations</w:t>
       </w:r>
-      <w:bookmarkEnd w:id="4"/>
+      <w:bookmarkEnd w:id="5"/>
     </w:p>
     <w:p>
       <w:pPr>
@@ -5166,11 +5392,11 @@
           <w:numId w:val="0"/>
         </w:numPr>
       </w:pPr>
-      <w:bookmarkStart w:id="5" w:name="_Toc508346405"/>
+      <w:bookmarkStart w:id="6" w:name="_Toc508346405"/>
       <w:r>
         <w:t>Liste des notations</w:t>
       </w:r>
-      <w:bookmarkEnd w:id="5"/>
+      <w:bookmarkEnd w:id="6"/>
     </w:p>
     <w:p>
       <w:pPr>
@@ -5180,11 +5406,11 @@
           <w:numId w:val="0"/>
         </w:numPr>
       </w:pPr>
-      <w:bookmarkStart w:id="6" w:name="_Toc508346406"/>
+      <w:bookmarkStart w:id="7" w:name="_Toc508346406"/>
       <w:r>
         <w:t>Liste des publications</w:t>
       </w:r>
-      <w:bookmarkEnd w:id="6"/>
+      <w:bookmarkEnd w:id="7"/>
     </w:p>
     <w:p>
       <w:pPr>
@@ -5209,12 +5435,12 @@
           <w:numId w:val="0"/>
         </w:numPr>
       </w:pPr>
-      <w:bookmarkStart w:id="7" w:name="_Toc508346407"/>
+      <w:bookmarkStart w:id="8" w:name="_Toc508346407"/>
       <w:r>
         <w:lastRenderedPageBreak/>
         <w:t>Introduction</w:t>
       </w:r>
-      <w:bookmarkEnd w:id="7"/>
+      <w:bookmarkEnd w:id="8"/>
     </w:p>
     <w:p>
       <w:r>
@@ -5240,8 +5466,6 @@
       <w:r>
         <w:t xml:space="preserve">Utiliser la séparation de sources sonore. Méthode qui </w:t>
       </w:r>
-      <w:bookmarkStart w:id="8" w:name="_GoBack"/>
-      <w:bookmarkEnd w:id="8"/>
       <w:r>
         <w:t>existe</w:t>
       </w:r>
@@ -8827,6 +9051,23 @@
       <w:lang w:val="fr-FR"/>
     </w:rPr>
   </w:style>
+  <w:style w:type="paragraph" w:styleId="NormalWeb">
+    <w:name w:val="Normal (Web)"/>
+    <w:basedOn w:val="Normal"/>
+    <w:uiPriority w:val="99"/>
+    <w:semiHidden/>
+    <w:unhideWhenUsed/>
+    <w:rsid w:val="00E30B21"/>
+    <w:pPr>
+      <w:spacing w:before="100" w:beforeAutospacing="1" w:after="100" w:afterAutospacing="1" w:line="240" w:lineRule="auto"/>
+    </w:pPr>
+    <w:rPr>
+      <w:rFonts w:ascii="Times New Roman" w:eastAsia="Times New Roman" w:hAnsi="Times New Roman" w:cs="Times New Roman"/>
+      <w:sz w:val="24"/>
+      <w:szCs w:val="24"/>
+      <w:lang w:val="en-US"/>
+    </w:rPr>
+  </w:style>
 </w:styles>
 </file>
 
@@ -9666,6 +9907,23 @@
       <w:lang w:val="fr-FR"/>
     </w:rPr>
   </w:style>
+  <w:style w:type="paragraph" w:styleId="NormalWeb">
+    <w:name w:val="Normal (Web)"/>
+    <w:basedOn w:val="Normal"/>
+    <w:uiPriority w:val="99"/>
+    <w:semiHidden/>
+    <w:unhideWhenUsed/>
+    <w:rsid w:val="00E30B21"/>
+    <w:pPr>
+      <w:spacing w:before="100" w:beforeAutospacing="1" w:after="100" w:afterAutospacing="1" w:line="240" w:lineRule="auto"/>
+    </w:pPr>
+    <w:rPr>
+      <w:rFonts w:ascii="Times New Roman" w:eastAsia="Times New Roman" w:hAnsi="Times New Roman" w:cs="Times New Roman"/>
+      <w:sz w:val="24"/>
+      <w:szCs w:val="24"/>
+      <w:lang w:val="en-US"/>
+    </w:rPr>
+  </w:style>
 </w:styles>
 </file>
 
@@ -9959,7 +10217,7 @@
 </file>
 
 <file path=customXml/itemProps1.xml><?xml version="1.0" encoding="utf-8"?>
-<ds:datastoreItem xmlns:ds="http://schemas.openxmlformats.org/officeDocument/2006/customXml" ds:itemID="{109DB784-887E-4072-8012-D5CA617EE40E}">
+<ds:datastoreItem xmlns:ds="http://schemas.openxmlformats.org/officeDocument/2006/customXml" ds:itemID="{EB1E3393-737B-4FAD-B337-D0ED36A4D3F3}">
   <ds:schemaRefs>
     <ds:schemaRef ds:uri="http://schemas.openxmlformats.org/officeDocument/2006/bibliography"/>
   </ds:schemaRefs>

</xml_diff>